<commit_message>
Mijn persoonlijk reflectie bijgewerkt.
</commit_message>
<xml_diff>
--- a/documentatie/reflecties_en_informatiestudenten/Reflectie_Mohamed.docx
+++ b/documentatie/reflecties_en_informatiestudenten/Reflectie_Mohamed.docx
@@ -5,30 +5,30 @@
     <w:p>
       <w:pPr>
         <w:pStyle w:val="Titel"/>
-      </w:pPr>
-      <w:r>
-        <w:t>Reflectie</w:t>
-      </w:r>
-      <w:bookmarkStart w:id="0" w:name="_GoBack"/>
-      <w:bookmarkEnd w:id="0"/>
-    </w:p>
-    <w:p>
-      <w:pPr>
         <w:rPr>
           <w:lang w:val="en-GB"/>
         </w:rPr>
       </w:pPr>
+      <w:proofErr w:type="spellStart"/>
       <w:r>
         <w:rPr>
           <w:lang w:val="en-GB"/>
         </w:rPr>
-        <w:t>Mohamed Hsaine (</w:t>
-      </w:r>
-      <w:r>
+        <w:t>Reflectie</w:t>
+      </w:r>
+      <w:proofErr w:type="spellEnd"/>
+    </w:p>
+    <w:p>
+      <w:pPr>
         <w:rPr>
           <w:lang w:val="en-GB"/>
         </w:rPr>
-        <w:t>2139941</w:t>
+      </w:pPr>
+      <w:r>
+        <w:rPr>
+          <w:lang w:val="en-GB"/>
+        </w:rPr>
+        <w:t>Mohamed Hsaine (2139941</w:t>
       </w:r>
       <w:r>
         <w:rPr>
@@ -128,6 +128,171 @@
         <w:t>.</w:t>
       </w:r>
     </w:p>
+    <w:p>
+      <w:pPr>
+        <w:pStyle w:val="Lijstalinea"/>
+        <w:numPr>
+          <w:ilvl w:val="0"/>
+          <w:numId w:val="1"/>
+        </w:numPr>
+      </w:pPr>
+      <w:proofErr w:type="spellStart"/>
+      <w:r>
+        <w:t>Fixed</w:t>
+      </w:r>
+      <w:proofErr w:type="spellEnd"/>
+      <w:r>
+        <w:t xml:space="preserve"> bug waarbij de tabellen ge-</w:t>
+      </w:r>
+      <w:proofErr w:type="spellStart"/>
+      <w:r>
+        <w:t>edit</w:t>
+      </w:r>
+      <w:proofErr w:type="spellEnd"/>
+      <w:r>
+        <w:t xml:space="preserve"> konden worden terwijl we dat niet wouden</w:t>
+      </w:r>
+    </w:p>
+    <w:p>
+      <w:pPr>
+        <w:pStyle w:val="Lijstalinea"/>
+        <w:numPr>
+          <w:ilvl w:val="0"/>
+          <w:numId w:val="1"/>
+        </w:numPr>
+      </w:pPr>
+      <w:r>
+        <w:t>Functie gemaakt om de meest bekeken kinderfilm te halen.</w:t>
+      </w:r>
+    </w:p>
+    <w:p>
+      <w:pPr>
+        <w:pStyle w:val="Lijstalinea"/>
+        <w:numPr>
+          <w:ilvl w:val="0"/>
+          <w:numId w:val="1"/>
+        </w:numPr>
+      </w:pPr>
+      <w:r>
+        <w:t>Functie gemaakt om alle accounts die maar een enkele profiel hebben op te halen.</w:t>
+      </w:r>
+    </w:p>
+    <w:p>
+      <w:pPr>
+        <w:pStyle w:val="Lijstalinea"/>
+        <w:numPr>
+          <w:ilvl w:val="0"/>
+          <w:numId w:val="1"/>
+        </w:numPr>
+      </w:pPr>
+      <w:r>
+        <w:t xml:space="preserve">Bug </w:t>
+      </w:r>
+      <w:proofErr w:type="spellStart"/>
+      <w:r>
+        <w:t>gefixt</w:t>
+      </w:r>
+      <w:proofErr w:type="spellEnd"/>
+      <w:r>
+        <w:t xml:space="preserve"> waarbij het niet lukte om een account te selecteren.</w:t>
+      </w:r>
+    </w:p>
+    <w:p>
+      <w:pPr>
+        <w:pStyle w:val="Lijstalinea"/>
+        <w:numPr>
+          <w:ilvl w:val="0"/>
+          <w:numId w:val="1"/>
+        </w:numPr>
+      </w:pPr>
+      <w:r>
+        <w:t xml:space="preserve">Functie gemaakt waarmee de kijkcijfers van een film bekeken worden </w:t>
+      </w:r>
+      <w:r>
+        <w:t>inclusief de</w:t>
+      </w:r>
+      <w:r>
+        <w:t xml:space="preserve"> optionele </w:t>
+      </w:r>
+      <w:r>
+        <w:t xml:space="preserve">uitdaging </w:t>
+      </w:r>
+      <w:r>
+        <w:t>kijkcijfer opties.</w:t>
+      </w:r>
+    </w:p>
+    <w:p>
+      <w:pPr>
+        <w:pStyle w:val="Lijstalinea"/>
+        <w:numPr>
+          <w:ilvl w:val="0"/>
+          <w:numId w:val="1"/>
+        </w:numPr>
+      </w:pPr>
+      <w:proofErr w:type="spellStart"/>
+      <w:r>
+        <w:t>ID’s</w:t>
+      </w:r>
+      <w:proofErr w:type="spellEnd"/>
+      <w:r>
+        <w:t xml:space="preserve"> toegevoegd aan bepaalde classes na wijziging in database.</w:t>
+      </w:r>
+    </w:p>
+    <w:p>
+      <w:pPr>
+        <w:pStyle w:val="Lijstalinea"/>
+        <w:numPr>
+          <w:ilvl w:val="0"/>
+          <w:numId w:val="1"/>
+        </w:numPr>
+      </w:pPr>
+      <w:r>
+        <w:t xml:space="preserve">Bug </w:t>
+      </w:r>
+      <w:proofErr w:type="spellStart"/>
+      <w:r>
+        <w:t>gefixt</w:t>
+      </w:r>
+      <w:proofErr w:type="spellEnd"/>
+      <w:r>
+        <w:t xml:space="preserve"> waardoor je meer dan 1 karakter kon invullen bij het veld van </w:t>
+      </w:r>
+      <w:proofErr w:type="spellStart"/>
+      <w:r>
+        <w:t>HouseNumberAddition</w:t>
+      </w:r>
+      <w:proofErr w:type="spellEnd"/>
+      <w:r>
+        <w:t xml:space="preserve"> terwijl de database maar 1 karakter maximaal accepteert in dit veld.</w:t>
+      </w:r>
+    </w:p>
+    <w:p>
+      <w:pPr>
+        <w:pStyle w:val="Lijstalinea"/>
+        <w:numPr>
+          <w:ilvl w:val="0"/>
+          <w:numId w:val="1"/>
+        </w:numPr>
+      </w:pPr>
+      <w:r>
+        <w:t xml:space="preserve">Het bekeken percentage </w:t>
+      </w:r>
+      <w:proofErr w:type="spellStart"/>
+      <w:r>
+        <w:t>textfield</w:t>
+      </w:r>
+      <w:proofErr w:type="spellEnd"/>
+      <w:r>
+        <w:t xml:space="preserve"> vervangen met een slider voor meer gebruiksgemak.</w:t>
+      </w:r>
+    </w:p>
+    <w:p>
+      <w:pPr>
+        <w:ind w:left="360"/>
+      </w:pPr>
+      <w:bookmarkStart w:id="0" w:name="_GoBack"/>
+      <w:bookmarkEnd w:id="0"/>
+    </w:p>
     <w:p/>
     <w:p>
       <w:pPr>
@@ -146,6 +311,126 @@
     </w:sectPr>
   </w:body>
 </w:document>
+</file>
+
+<file path=word/numbering.xml><?xml version="1.0" encoding="utf-8"?>
+<w:numbering xmlns:wpc="http://schemas.microsoft.com/office/word/2010/wordprocessingCanvas" xmlns:cx="http://schemas.microsoft.com/office/drawing/2014/chartex" xmlns:cx1="http://schemas.microsoft.com/office/drawing/2015/9/8/chartex" xmlns:cx2="http://schemas.microsoft.com/office/drawing/2015/10/21/chartex" xmlns:cx3="http://schemas.microsoft.com/office/drawing/2016/5/9/chartex" xmlns:cx4="http://schemas.microsoft.com/office/drawing/2016/5/10/chartex" xmlns:cx5="http://schemas.microsoft.com/office/drawing/2016/5/11/chartex" xmlns:cx6="http://schemas.microsoft.com/office/drawing/2016/5/12/chartex" xmlns:cx7="http://schemas.microsoft.com/office/drawing/2016/5/13/chartex" xmlns:cx8="http://schemas.microsoft.com/office/drawing/2016/5/14/chartex" xmlns:mc="http://schemas.openxmlformats.org/markup-compatibility/2006" xmlns:aink="http://schemas.microsoft.com/office/drawing/2016/ink" xmlns:am3d="http://schemas.microsoft.com/office/drawing/2017/model3d" xmlns:o="urn:schemas-microsoft-com:office:office" xmlns:r="http://schemas.openxmlformats.org/officeDocument/2006/relationships" xmlns:m="http://schemas.openxmlformats.org/officeDocument/2006/math" xmlns:v="urn:schemas-microsoft-com:vml" xmlns:wp14="http://schemas.microsoft.com/office/word/2010/wordprocessingDrawing" xmlns:wp="http://schemas.openxmlformats.org/drawingml/2006/wordprocessingDrawing" xmlns:w10="urn:schemas-microsoft-com:office:word" xmlns:w="http://schemas.openxmlformats.org/wordprocessingml/2006/main" xmlns:w14="http://schemas.microsoft.com/office/word/2010/wordml" xmlns:w15="http://schemas.microsoft.com/office/word/2012/wordml" xmlns:w16cid="http://schemas.microsoft.com/office/word/2016/wordml/cid" xmlns:w16se="http://schemas.microsoft.com/office/word/2015/wordml/symex" xmlns:wpg="http://schemas.microsoft.com/office/word/2010/wordprocessingGroup" xmlns:wpi="http://schemas.microsoft.com/office/word/2010/wordprocessingInk" xmlns:wne="http://schemas.microsoft.com/office/word/2006/wordml" xmlns:wps="http://schemas.microsoft.com/office/word/2010/wordprocessingShape" mc:Ignorable="w14 w15 w16se w16cid wp14">
+  <w:abstractNum w:abstractNumId="0" w15:restartNumberingAfterBreak="0">
+    <w:nsid w:val="09F645E6"/>
+    <w:multiLevelType w:val="hybridMultilevel"/>
+    <w:tmpl w:val="1212C4C4"/>
+    <w:lvl w:ilvl="0" w:tplc="1688DEEE">
+      <w:numFmt w:val="bullet"/>
+      <w:lvlText w:val="-"/>
+      <w:lvlJc w:val="left"/>
+      <w:pPr>
+        <w:ind w:left="720" w:hanging="360"/>
+      </w:pPr>
+      <w:rPr>
+        <w:rFonts w:ascii="Calibri" w:eastAsiaTheme="minorHAnsi" w:hAnsi="Calibri" w:cs="Calibri" w:hint="default"/>
+      </w:rPr>
+    </w:lvl>
+    <w:lvl w:ilvl="1" w:tplc="04130003" w:tentative="1">
+      <w:start w:val="1"/>
+      <w:numFmt w:val="bullet"/>
+      <w:lvlText w:val="o"/>
+      <w:lvlJc w:val="left"/>
+      <w:pPr>
+        <w:ind w:left="1440" w:hanging="360"/>
+      </w:pPr>
+      <w:rPr>
+        <w:rFonts w:ascii="Courier New" w:hAnsi="Courier New" w:cs="Courier New" w:hint="default"/>
+      </w:rPr>
+    </w:lvl>
+    <w:lvl w:ilvl="2" w:tplc="04130005" w:tentative="1">
+      <w:start w:val="1"/>
+      <w:numFmt w:val="bullet"/>
+      <w:lvlText w:val=""/>
+      <w:lvlJc w:val="left"/>
+      <w:pPr>
+        <w:ind w:left="2160" w:hanging="360"/>
+      </w:pPr>
+      <w:rPr>
+        <w:rFonts w:ascii="Wingdings" w:hAnsi="Wingdings" w:hint="default"/>
+      </w:rPr>
+    </w:lvl>
+    <w:lvl w:ilvl="3" w:tplc="04130001" w:tentative="1">
+      <w:start w:val="1"/>
+      <w:numFmt w:val="bullet"/>
+      <w:lvlText w:val=""/>
+      <w:lvlJc w:val="left"/>
+      <w:pPr>
+        <w:ind w:left="2880" w:hanging="360"/>
+      </w:pPr>
+      <w:rPr>
+        <w:rFonts w:ascii="Symbol" w:hAnsi="Symbol" w:hint="default"/>
+      </w:rPr>
+    </w:lvl>
+    <w:lvl w:ilvl="4" w:tplc="04130003" w:tentative="1">
+      <w:start w:val="1"/>
+      <w:numFmt w:val="bullet"/>
+      <w:lvlText w:val="o"/>
+      <w:lvlJc w:val="left"/>
+      <w:pPr>
+        <w:ind w:left="3600" w:hanging="360"/>
+      </w:pPr>
+      <w:rPr>
+        <w:rFonts w:ascii="Courier New" w:hAnsi="Courier New" w:cs="Courier New" w:hint="default"/>
+      </w:rPr>
+    </w:lvl>
+    <w:lvl w:ilvl="5" w:tplc="04130005" w:tentative="1">
+      <w:start w:val="1"/>
+      <w:numFmt w:val="bullet"/>
+      <w:lvlText w:val=""/>
+      <w:lvlJc w:val="left"/>
+      <w:pPr>
+        <w:ind w:left="4320" w:hanging="360"/>
+      </w:pPr>
+      <w:rPr>
+        <w:rFonts w:ascii="Wingdings" w:hAnsi="Wingdings" w:hint="default"/>
+      </w:rPr>
+    </w:lvl>
+    <w:lvl w:ilvl="6" w:tplc="04130001" w:tentative="1">
+      <w:start w:val="1"/>
+      <w:numFmt w:val="bullet"/>
+      <w:lvlText w:val=""/>
+      <w:lvlJc w:val="left"/>
+      <w:pPr>
+        <w:ind w:left="5040" w:hanging="360"/>
+      </w:pPr>
+      <w:rPr>
+        <w:rFonts w:ascii="Symbol" w:hAnsi="Symbol" w:hint="default"/>
+      </w:rPr>
+    </w:lvl>
+    <w:lvl w:ilvl="7" w:tplc="04130003" w:tentative="1">
+      <w:start w:val="1"/>
+      <w:numFmt w:val="bullet"/>
+      <w:lvlText w:val="o"/>
+      <w:lvlJc w:val="left"/>
+      <w:pPr>
+        <w:ind w:left="5760" w:hanging="360"/>
+      </w:pPr>
+      <w:rPr>
+        <w:rFonts w:ascii="Courier New" w:hAnsi="Courier New" w:cs="Courier New" w:hint="default"/>
+      </w:rPr>
+    </w:lvl>
+    <w:lvl w:ilvl="8" w:tplc="04130005" w:tentative="1">
+      <w:start w:val="1"/>
+      <w:numFmt w:val="bullet"/>
+      <w:lvlText w:val=""/>
+      <w:lvlJc w:val="left"/>
+      <w:pPr>
+        <w:ind w:left="6480" w:hanging="360"/>
+      </w:pPr>
+      <w:rPr>
+        <w:rFonts w:ascii="Wingdings" w:hAnsi="Wingdings" w:hint="default"/>
+      </w:rPr>
+    </w:lvl>
+  </w:abstractNum>
+  <w:num w:numId="1">
+    <w:abstractNumId w:val="0"/>
+  </w:num>
+</w:numbering>
 </file>
 
 <file path=word/styles.xml><?xml version="1.0" encoding="utf-8"?>
@@ -641,6 +926,17 @@
       <w:szCs w:val="32"/>
     </w:rPr>
   </w:style>
+  <w:style w:type="paragraph" w:styleId="Lijstalinea">
+    <w:name w:val="List Paragraph"/>
+    <w:basedOn w:val="Standaard"/>
+    <w:uiPriority w:val="34"/>
+    <w:qFormat/>
+    <w:rsid w:val="00E9006B"/>
+    <w:pPr>
+      <w:ind w:left="720"/>
+      <w:contextualSpacing/>
+    </w:pPr>
+  </w:style>
 </w:styles>
 </file>
 

</xml_diff>

<commit_message>
Nieuwe ERD gemaakt en reflectie bijgewerkt.
</commit_message>
<xml_diff>
--- a/documentatie/reflecties_en_informatiestudenten/Reflectie_Mohamed.docx
+++ b/documentatie/reflecties_en_informatiestudenten/Reflectie_Mohamed.docx
@@ -288,21 +288,40 @@
     </w:p>
     <w:p>
       <w:pPr>
+        <w:pStyle w:val="Lijstalinea"/>
+        <w:numPr>
+          <w:ilvl w:val="0"/>
+          <w:numId w:val="1"/>
+        </w:numPr>
+      </w:pPr>
+      <w:r>
+        <w:t>ERD Bijgewerkt naar de vernieuwde database</w:t>
+      </w:r>
+    </w:p>
+    <w:p>
+      <w:pPr>
         <w:ind w:left="360"/>
       </w:pPr>
+    </w:p>
+    <w:p/>
+    <w:p>
+      <w:pPr>
+        <w:pStyle w:val="Kop1"/>
+      </w:pPr>
+      <w:r>
+        <w:t>Wat heb ik geleerd over samenwerken</w:t>
+      </w:r>
+    </w:p>
+    <w:p>
+      <w:r>
+        <w:t>Ik heb geleerd dat het even duurt voordat je begrijpt hoe dat iemand te werk gaat. Eerst was het samenwerken met Robin lastig omdat we op verschillende manieren dachten. Maar na mate de tijd begonnen we elkaar steeds beter te begrijpen en verliep alles vrij vlekkeloos</w:t>
+      </w:r>
+      <w:r>
+        <w:t>.</w:t>
+      </w:r>
       <w:bookmarkStart w:id="0" w:name="_GoBack"/>
       <w:bookmarkEnd w:id="0"/>
     </w:p>
-    <w:p/>
-    <w:p>
-      <w:pPr>
-        <w:pStyle w:val="Kop1"/>
-      </w:pPr>
-      <w:r>
-        <w:t>Wat heb ik geleerd over samenwerken</w:t>
-      </w:r>
-    </w:p>
-    <w:p/>
     <w:sectPr>
       <w:pgSz w:w="11906" w:h="16838"/>
       <w:pgMar w:top="1417" w:right="1417" w:bottom="1417" w:left="1417" w:header="708" w:footer="708" w:gutter="0"/>

</xml_diff>